<commit_message>
File ЛК 1 changed
</commit_message>
<xml_diff>
--- a/ЛК 1.docx
+++ b/ЛК 1.docx
@@ -59,7 +59,6 @@
       </w:r>
     </w:p>
     <w:p>
-      <w:proofErr w:type="gramStart"/>
       <w:r>
         <w:rPr>
           <w:lang w:val="en-US"/>
@@ -69,7 +68,6 @@
       <w:r>
         <w:t xml:space="preserve">  (</w:t>
       </w:r>
-      <w:proofErr w:type="gramEnd"/>
       <w:r>
         <w:rPr>
           <w:lang w:val="en-US"/>
@@ -128,27 +126,17 @@
       <w:r>
         <w:t xml:space="preserve">Существует три вида репозиториев – центральный (самый главный, </w:t>
       </w:r>
-      <w:proofErr w:type="spellStart"/>
       <w:r>
         <w:rPr>
           <w:lang w:val="en-US"/>
         </w:rPr>
         <w:t>mvn</w:t>
       </w:r>
-      <w:proofErr w:type="spellEnd"/>
       <w:r>
         <w:t xml:space="preserve"> </w:t>
       </w:r>
       <w:r>
-        <w:t xml:space="preserve">репозиторий, в нем содержатся все библиотеки), удалённый (тот, который находится не у нас, неофициальный, </w:t>
-      </w:r>
-      <w:proofErr w:type="gramStart"/>
-      <w:r>
-        <w:t>друг например</w:t>
-      </w:r>
-      <w:proofErr w:type="gramEnd"/>
-      <w:r>
-        <w:t xml:space="preserve"> написал)</w:t>
+        <w:t>репозиторий, в нем содержатся все библиотеки), удалённый (тот, который находится не у нас, неофициальный, друг например написал)</w:t>
       </w:r>
     </w:p>
     <w:p>
@@ -193,14 +181,12 @@
       <w:r>
         <w:t xml:space="preserve">для работы с объектами в </w:t>
       </w:r>
-      <w:proofErr w:type="spellStart"/>
       <w:r>
         <w:rPr>
           <w:lang w:val="en-US"/>
         </w:rPr>
         <w:t>json</w:t>
       </w:r>
-      <w:proofErr w:type="spellEnd"/>
       <w:r>
         <w:t xml:space="preserve"> </w:t>
       </w:r>
@@ -209,14 +195,12 @@
       </w:r>
     </w:p>
     <w:p>
-      <w:proofErr w:type="spellStart"/>
       <w:r>
         <w:rPr>
           <w:lang w:val="en-US"/>
         </w:rPr>
         <w:t>groupId</w:t>
       </w:r>
-      <w:proofErr w:type="spellEnd"/>
       <w:r>
         <w:t xml:space="preserve"> </w:t>
       </w:r>
@@ -225,14 +209,12 @@
       </w:r>
     </w:p>
     <w:p>
-      <w:proofErr w:type="spellStart"/>
       <w:r>
         <w:rPr>
           <w:lang w:val="en-US"/>
         </w:rPr>
         <w:t>artefactId</w:t>
       </w:r>
-      <w:proofErr w:type="spellEnd"/>
       <w:r>
         <w:t xml:space="preserve"> </w:t>
       </w:r>
@@ -273,185 +255,156 @@
         <w:t xml:space="preserve"> станд</w:t>
       </w:r>
       <w:r>
-        <w:t>артная компоновка файла (</w:t>
-      </w:r>
-      <w:proofErr w:type="spellStart"/>
-      <w:r>
-        <w:t>мавен</w:t>
-      </w:r>
-      <w:proofErr w:type="spellEnd"/>
+        <w:t>артная компоновка файла (мавен пож все нужды предлагает). В идеале создавать при его помощи</w:t>
+      </w:r>
       <w:r>
         <w:t xml:space="preserve"> </w:t>
       </w:r>
-      <w:proofErr w:type="spellStart"/>
-      <w:r>
-        <w:t>пож</w:t>
-      </w:r>
-      <w:proofErr w:type="spellEnd"/>
-      <w:r>
-        <w:t xml:space="preserve"> все нужды предлагает). В идеале создавать при его помощи</w:t>
+    </w:p>
+    <w:p>
+      <w:r>
+        <w:t>Ш</w:t>
+      </w:r>
+      <w:r>
+        <w:t>аблон который подготавливает файлы под любые проекты</w:t>
+      </w:r>
+    </w:p>
+    <w:p/>
+    <w:p>
+      <w:r>
+        <w:t>9 фаз:</w:t>
+      </w:r>
+    </w:p>
+    <w:p>
+      <w:r>
+        <w:rPr>
+          <w:lang w:val="en-US"/>
+        </w:rPr>
+        <w:t>Clean</w:t>
+      </w:r>
+      <w:r>
+        <w:t xml:space="preserve"> – </w:t>
+      </w:r>
+      <w:r>
+        <w:t>удаляются все скомпил</w:t>
+      </w:r>
+      <w:r>
+        <w:t>и</w:t>
+      </w:r>
+      <w:r>
+        <w:t xml:space="preserve">рованные файлы из каталога </w:t>
+      </w:r>
+      <w:r>
+        <w:rPr>
+          <w:lang w:val="en-US"/>
+        </w:rPr>
+        <w:t>target</w:t>
       </w:r>
       <w:r>
         <w:t xml:space="preserve"> </w:t>
       </w:r>
-    </w:p>
-    <w:p>
-      <w:proofErr w:type="gramStart"/>
-      <w:r>
-        <w:t>Ш</w:t>
-      </w:r>
-      <w:r>
-        <w:t>аблон</w:t>
-      </w:r>
-      <w:proofErr w:type="gramEnd"/>
-      <w:r>
-        <w:t xml:space="preserve"> который подготавливает файлы под любые проекты</w:t>
+      <w:r>
+        <w:t>(место, в котором хранятся готовые артефакты)</w:t>
+      </w:r>
+    </w:p>
+    <w:p>
+      <w:r>
+        <w:rPr>
+          <w:lang w:val="en-US"/>
+        </w:rPr>
+        <w:t>Validate</w:t>
+      </w:r>
+      <w:r>
+        <w:t xml:space="preserve"> – </w:t>
+      </w:r>
+      <w:r>
+        <w:t>идет проверка, вся ли информация доступна для сборки проекта</w:t>
+      </w:r>
+    </w:p>
+    <w:p>
+      <w:r>
+        <w:rPr>
+          <w:lang w:val="en-US"/>
+        </w:rPr>
+        <w:t>Compile</w:t>
+      </w:r>
+      <w:r>
+        <w:t xml:space="preserve"> – </w:t>
+      </w:r>
+      <w:r>
+        <w:t>компилируются файлы с иходным кодом</w:t>
+      </w:r>
+    </w:p>
+    <w:p>
+      <w:r>
+        <w:rPr>
+          <w:lang w:val="en-US"/>
+        </w:rPr>
+        <w:t>Test</w:t>
+      </w:r>
+      <w:r>
+        <w:t xml:space="preserve"> – </w:t>
+      </w:r>
+      <w:r>
+        <w:t>запускаются тесты</w:t>
+      </w:r>
+    </w:p>
+    <w:p>
+      <w:r>
+        <w:rPr>
+          <w:lang w:val="en-US"/>
+        </w:rPr>
+        <w:t>Package</w:t>
+      </w:r>
+      <w:r>
+        <w:t xml:space="preserve"> – </w:t>
+      </w:r>
+      <w:r>
+        <w:t>упаковываются скомпилированные файлы (</w:t>
+      </w:r>
+      <w:r>
+        <w:rPr>
+          <w:lang w:val="en-US"/>
+        </w:rPr>
+        <w:t>jar</w:t>
+      </w:r>
+      <w:r>
+        <w:t xml:space="preserve">, </w:t>
+      </w:r>
+      <w:r>
+        <w:rPr>
+          <w:lang w:val="en-US"/>
+        </w:rPr>
+        <w:t>war</w:t>
+      </w:r>
+      <w:r>
+        <w:t>)</w:t>
       </w:r>
     </w:p>
     <w:p/>
     <w:p>
       <w:r>
-        <w:t>9 фаз:</w:t>
-      </w:r>
-    </w:p>
-    <w:p>
-      <w:r>
-        <w:rPr>
-          <w:lang w:val="en-US"/>
-        </w:rPr>
-        <w:t>Clean</w:t>
-      </w:r>
-      <w:r>
-        <w:t xml:space="preserve"> – </w:t>
-      </w:r>
-      <w:r>
-        <w:t>удаляются все скомпил</w:t>
-      </w:r>
-      <w:r>
-        <w:t>и</w:t>
-      </w:r>
-      <w:r>
-        <w:t xml:space="preserve">рованные файлы из каталога </w:t>
-      </w:r>
-      <w:r>
-        <w:rPr>
-          <w:lang w:val="en-US"/>
-        </w:rPr>
-        <w:t>target</w:t>
+        <w:rPr>
+          <w:lang w:val="en-US"/>
+        </w:rPr>
+        <w:t>JDBC</w:t>
       </w:r>
       <w:r>
         <w:t xml:space="preserve"> </w:t>
       </w:r>
       <w:r>
-        <w:t>(место, в котором хранятся готовые артефакты)</w:t>
-      </w:r>
-    </w:p>
-    <w:p>
-      <w:r>
-        <w:rPr>
-          <w:lang w:val="en-US"/>
-        </w:rPr>
-        <w:t>Validate</w:t>
-      </w:r>
-      <w:r>
-        <w:t xml:space="preserve"> – </w:t>
-      </w:r>
-      <w:r>
-        <w:t>идет проверка, вся ли информация доступна для сборки проекта</w:t>
-      </w:r>
-    </w:p>
-    <w:p>
-      <w:r>
-        <w:rPr>
-          <w:lang w:val="en-US"/>
-        </w:rPr>
-        <w:t>Compile</w:t>
-      </w:r>
-      <w:r>
-        <w:t xml:space="preserve"> – </w:t>
-      </w:r>
-      <w:r>
-        <w:t xml:space="preserve">компилируются файлы с </w:t>
-      </w:r>
-      <w:proofErr w:type="spellStart"/>
-      <w:r>
-        <w:t>иходным</w:t>
-      </w:r>
-      <w:proofErr w:type="spellEnd"/>
-      <w:r>
-        <w:t xml:space="preserve"> кодом</w:t>
-      </w:r>
-    </w:p>
-    <w:p>
-      <w:r>
-        <w:rPr>
-          <w:lang w:val="en-US"/>
-        </w:rPr>
-        <w:t>Test</w:t>
-      </w:r>
-      <w:r>
-        <w:t xml:space="preserve"> – </w:t>
-      </w:r>
-      <w:r>
-        <w:t>запускаются тесты</w:t>
-      </w:r>
-    </w:p>
-    <w:p>
-      <w:r>
-        <w:rPr>
-          <w:lang w:val="en-US"/>
-        </w:rPr>
-        <w:t>Package</w:t>
-      </w:r>
-      <w:r>
-        <w:t xml:space="preserve"> – </w:t>
-      </w:r>
-      <w:r>
-        <w:t>упаковываются скомпилированные файлы (</w:t>
-      </w:r>
-      <w:r>
-        <w:rPr>
-          <w:lang w:val="en-US"/>
-        </w:rPr>
-        <w:t>jar</w:t>
-      </w:r>
-      <w:r>
-        <w:t xml:space="preserve">, </w:t>
-      </w:r>
-      <w:r>
-        <w:rPr>
-          <w:lang w:val="en-US"/>
-        </w:rPr>
-        <w:t>war</w:t>
-      </w:r>
-      <w:r>
-        <w:t>)</w:t>
-      </w:r>
-    </w:p>
-    <w:p/>
-    <w:p>
-      <w:r>
-        <w:rPr>
-          <w:lang w:val="en-US"/>
-        </w:rPr>
-        <w:t>JDBC</w:t>
+        <w:t xml:space="preserve">- </w:t>
+      </w:r>
+      <w:r>
+        <w:rPr>
+          <w:lang w:val="en-US"/>
+        </w:rPr>
+        <w:t>API</w:t>
       </w:r>
       <w:r>
         <w:t xml:space="preserve"> </w:t>
       </w:r>
       <w:r>
-        <w:t xml:space="preserve">- </w:t>
-      </w:r>
-      <w:r>
-        <w:rPr>
-          <w:lang w:val="en-US"/>
-        </w:rPr>
-        <w:t>API</w:t>
-      </w:r>
-      <w:r>
-        <w:t xml:space="preserve"> </w:t>
-      </w:r>
-      <w:r>
         <w:t xml:space="preserve">для независимого соединения БД и </w:t>
       </w:r>
       <w:r>
@@ -467,19 +420,11 @@
           <w:lang w:val="en-US"/>
         </w:rPr>
       </w:pPr>
-      <w:proofErr w:type="spellStart"/>
-      <w:r>
-        <w:rPr>
-          <w:lang w:val="en-US"/>
-        </w:rPr>
-        <w:t>Wora</w:t>
-      </w:r>
-      <w:proofErr w:type="spellEnd"/>
-      <w:r>
-        <w:rPr>
-          <w:lang w:val="en-US"/>
-        </w:rPr>
-        <w:t xml:space="preserve"> – write once run anywhere</w:t>
+      <w:r>
+        <w:rPr>
+          <w:lang w:val="en-US"/>
+        </w:rPr>
+        <w:t>Wora – write once run anywhere</w:t>
       </w:r>
     </w:p>
     <w:p>
@@ -513,14 +458,12 @@
       </w:r>
     </w:p>
     <w:p>
-      <w:proofErr w:type="spellStart"/>
       <w:r>
         <w:rPr>
           <w:lang w:val="en-US"/>
         </w:rPr>
         <w:t>Jip</w:t>
       </w:r>
-      <w:proofErr w:type="spellEnd"/>
       <w:r>
         <w:t xml:space="preserve"> -</w:t>
       </w:r>
@@ -535,6 +478,12 @@
       </w:r>
       <w:r>
         <w:t>интерпретатор</w:t>
+      </w:r>
+    </w:p>
+    <w:p/>
+    <w:p>
+      <w:r>
+        <w:t>Документ изменен</w:t>
       </w:r>
     </w:p>
     <w:sectPr>

</xml_diff>